<commit_message>
some fixes to header doc
</commit_message>
<xml_diff>
--- a/doc/head.docx
+++ b/doc/head.docx
@@ -1245,7 +1245,25 @@
           <w:sz w:val="24"/>
         </w:rPr>
         <w:tab/>
-        <w:t>_________________________  ______</w:t>
+      </w:r>
+      <w:r>
+        <w:rPr>
+          <w:sz w:val="24"/>
+          <w:u w:val="single"/>
+        </w:rPr>
+        <w:t>_________________________</w:t>
+      </w:r>
+      <w:r>
+        <w:rPr>
+          <w:sz w:val="24"/>
+        </w:rPr>
+        <w:t xml:space="preserve"> </w:t>
+      </w:r>
+      <w:r>
+        <w:rPr>
+          <w:sz w:val="24"/>
+        </w:rPr>
+        <w:t xml:space="preserve"> </w:t>
       </w:r>
       <w:r>
         <w:rPr>
@@ -1253,13 +1271,65 @@
           <w:szCs w:val="24"/>
           <w:u w:val="single"/>
         </w:rPr>
-        <w:t>Куров А.В</w:t>
-      </w:r>
-      <w:r>
-        <w:rPr>
-          <w:sz w:val="24"/>
-        </w:rPr>
-        <w:t xml:space="preserve">. </w:t>
+        <w:t xml:space="preserve">    Мальцева</w:t>
+      </w:r>
+      <w:r>
+        <w:rPr>
+          <w:sz w:val="24"/>
+          <w:szCs w:val="24"/>
+          <w:u w:val="single"/>
+        </w:rPr>
+        <w:t xml:space="preserve"> </w:t>
+      </w:r>
+      <w:r>
+        <w:rPr>
+          <w:sz w:val="24"/>
+          <w:szCs w:val="24"/>
+          <w:u w:val="single"/>
+        </w:rPr>
+        <w:t>Д</w:t>
+      </w:r>
+      <w:r>
+        <w:rPr>
+          <w:sz w:val="24"/>
+          <w:szCs w:val="24"/>
+          <w:u w:val="single"/>
+        </w:rPr>
+        <w:t>.</w:t>
+      </w:r>
+      <w:r>
+        <w:rPr>
+          <w:sz w:val="24"/>
+          <w:szCs w:val="24"/>
+          <w:u w:val="single"/>
+        </w:rPr>
+        <w:t>Ю</w:t>
+      </w:r>
+      <w:r>
+        <w:rPr>
+          <w:sz w:val="24"/>
+          <w:u w:val="single"/>
+        </w:rPr>
+        <w:t>.</w:t>
+      </w:r>
+      <w:r>
+        <w:rPr>
+          <w:sz w:val="24"/>
+          <w:u w:val="single"/>
+        </w:rPr>
+        <w:t xml:space="preserve">  _</w:t>
+      </w:r>
+      <w:r>
+        <w:rPr>
+          <w:sz w:val="24"/>
+        </w:rPr>
+        <w:t xml:space="preserve">   </w:t>
+      </w:r>
+      <w:r>
+        <w:rPr>
+          <w:sz w:val="24"/>
+        </w:rPr>
+        <w:t xml:space="preserve"> </w:t>
       </w:r>
     </w:p>
     <w:p>
@@ -1295,7 +1365,15 @@
           <w:b/>
           <w:sz w:val="24"/>
         </w:rPr>
-        <w:t xml:space="preserve">                   Студент                                         ___</w:t>
+        <w:t xml:space="preserve">                   Студент                                         </w:t>
+      </w:r>
+      <w:r>
+        <w:rPr>
+          <w:b/>
+          <w:sz w:val="24"/>
+        </w:rPr>
+        <w:softHyphen/>
+        <w:t xml:space="preserve"> </w:t>
       </w:r>
       <w:r>
         <w:rPr>
@@ -1314,7 +1392,6 @@
         <w:rPr>
           <w:sz w:val="24"/>
           <w:szCs w:val="24"/>
-          <w:u w:val="single"/>
         </w:rPr>
         <w:t xml:space="preserve">     </w:t>
       </w:r>
@@ -1323,7 +1400,7 @@
           <w:b/>
           <w:sz w:val="24"/>
         </w:rPr>
-        <w:t>_</w:t>
+        <w:softHyphen/>
       </w:r>
       <w:r>
         <w:rPr>
@@ -1404,14 +1481,1235 @@
     </w:p>
     <w:p>
       <w:pPr>
-        <w:pStyle w:val="Heading1"/>
-        <w:spacing w:line="240" w:lineRule="auto"/>
-        <w:ind w:firstLine="0"/>
-        <w:jc w:val="left"/>
-        <w:rPr>
+        <w:spacing w:after="0" w:line="240" w:lineRule="auto"/>
+        <w:ind w:firstLine="0"/>
+        <w:rPr>
+          <w:rFonts w:eastAsiaTheme="majorEastAsia" w:cstheme="majorBidi"/>
+          <w:b/>
+          <w:bCs/>
           <w:iCs/>
-        </w:rPr>
-      </w:pPr>
+          <w:kern w:val="32"/>
+          <w:sz w:val="36"/>
+          <w:szCs w:val="32"/>
+        </w:rPr>
+      </w:pPr>
+      <w:r>
+        <w:rPr>
+          <w:iCs/>
+        </w:rPr>
+        <w:br w:type="page"/>
+      </w:r>
+    </w:p>
+    <w:p>
+      <w:pPr>
+        <w:spacing w:after="0" w:line="240" w:lineRule="auto"/>
+        <w:ind w:firstLine="0"/>
+        <w:jc w:val="center"/>
+        <w:rPr>
+          <w:rFonts w:eastAsia="Calibri"/>
+          <w:b/>
+          <w:bCs/>
+          <w:sz w:val="24"/>
+        </w:rPr>
+      </w:pPr>
+      <w:r>
+        <w:rPr>
+          <w:rFonts w:eastAsia="Calibri"/>
+          <w:b/>
+          <w:bCs/>
+          <w:sz w:val="24"/>
+        </w:rPr>
+        <w:lastRenderedPageBreak/>
+        <w:t xml:space="preserve">«Московский государственный технический университет имени Н.Э. Баумана </w:t>
+      </w:r>
+    </w:p>
+    <w:p>
+      <w:pPr>
+        <w:spacing w:after="0" w:line="240" w:lineRule="auto"/>
+        <w:ind w:firstLine="0"/>
+        <w:jc w:val="center"/>
+        <w:rPr>
+          <w:rFonts w:eastAsia="Calibri"/>
+          <w:b/>
+          <w:bCs/>
+          <w:sz w:val="24"/>
+        </w:rPr>
+      </w:pPr>
+      <w:r>
+        <w:rPr>
+          <w:rFonts w:eastAsia="Calibri"/>
+          <w:b/>
+          <w:bCs/>
+          <w:sz w:val="24"/>
+        </w:rPr>
+        <w:t>(национальный исследовательский университет)»</w:t>
+      </w:r>
+    </w:p>
+    <w:p>
+      <w:pPr>
+        <w:spacing w:after="0" w:line="240" w:lineRule="auto"/>
+        <w:ind w:firstLine="0"/>
+        <w:jc w:val="center"/>
+        <w:rPr>
+          <w:rFonts w:eastAsia="Calibri"/>
+          <w:b/>
+          <w:bCs/>
+          <w:sz w:val="24"/>
+        </w:rPr>
+      </w:pPr>
+      <w:r>
+        <w:rPr>
+          <w:rFonts w:eastAsia="Calibri"/>
+          <w:b/>
+          <w:bCs/>
+          <w:sz w:val="24"/>
+        </w:rPr>
+        <w:t>(МГТУ им. Н.Э. Баумана)</w:t>
+      </w:r>
+    </w:p>
+    <w:p>
+      <w:pPr>
+        <w:widowControl w:val="0"/>
+        <w:pBdr>
+          <w:bottom w:val="double" w:sz="24" w:space="1" w:color="000000"/>
+        </w:pBdr>
+        <w:suppressAutoHyphens/>
+        <w:spacing w:after="0" w:line="200" w:lineRule="atLeast"/>
+        <w:ind w:firstLine="0"/>
+        <w:rPr>
+          <w:rFonts w:eastAsia="Arial"/>
+          <w:b/>
+          <w:i/>
+          <w:sz w:val="24"/>
+          <w:lang w:eastAsia="ar-SA"/>
+        </w:rPr>
+      </w:pPr>
+    </w:p>
+    <w:p>
+      <w:pPr>
+        <w:suppressAutoHyphens/>
+        <w:spacing w:after="0" w:line="276" w:lineRule="auto"/>
+        <w:ind w:right="15" w:firstLine="0"/>
+        <w:jc w:val="center"/>
+        <w:rPr>
+          <w:sz w:val="24"/>
+          <w:szCs w:val="24"/>
+          <w:lang w:eastAsia="ar-SA"/>
+        </w:rPr>
+      </w:pPr>
+    </w:p>
+    <w:p>
+      <w:pPr>
+        <w:spacing w:after="0" w:line="276" w:lineRule="auto"/>
+        <w:ind w:firstLine="0"/>
+        <w:jc w:val="right"/>
+        <w:rPr>
+          <w:sz w:val="24"/>
+          <w:szCs w:val="24"/>
+          <w:lang w:eastAsia="ru-RU"/>
+        </w:rPr>
+      </w:pPr>
+      <w:r>
+        <w:rPr>
+          <w:sz w:val="24"/>
+          <w:szCs w:val="24"/>
+          <w:lang w:eastAsia="ru-RU"/>
+        </w:rPr>
+        <w:t>УТВЕРЖДАЮ</w:t>
+      </w:r>
+    </w:p>
+    <w:p>
+      <w:pPr>
+        <w:spacing w:after="0" w:line="276" w:lineRule="auto"/>
+        <w:ind w:firstLine="0"/>
+        <w:jc w:val="right"/>
+        <w:rPr>
+          <w:sz w:val="24"/>
+          <w:szCs w:val="24"/>
+          <w:lang w:eastAsia="ru-RU"/>
+        </w:rPr>
+      </w:pPr>
+      <w:r>
+        <w:rPr>
+          <w:sz w:val="24"/>
+          <w:szCs w:val="24"/>
+          <w:lang w:eastAsia="ru-RU"/>
+        </w:rPr>
+        <w:t>Заведующий кафедрой ________</w:t>
+      </w:r>
+    </w:p>
+    <w:p>
+      <w:pPr>
+        <w:spacing w:after="0" w:line="276" w:lineRule="auto"/>
+        <w:ind w:firstLine="0"/>
+        <w:jc w:val="right"/>
+        <w:rPr>
+          <w:sz w:val="24"/>
+          <w:szCs w:val="24"/>
+          <w:lang w:eastAsia="ru-RU"/>
+        </w:rPr>
+      </w:pPr>
+      <w:r>
+        <w:rPr>
+          <w:sz w:val="24"/>
+          <w:szCs w:val="24"/>
+          <w:lang w:eastAsia="ru-RU"/>
+        </w:rPr>
+        <w:t>_____________ _______________</w:t>
+      </w:r>
+    </w:p>
+    <w:p>
+      <w:pPr>
+        <w:spacing w:after="0" w:line="276" w:lineRule="auto"/>
+        <w:ind w:firstLine="0"/>
+        <w:jc w:val="right"/>
+        <w:rPr>
+          <w:sz w:val="24"/>
+          <w:szCs w:val="24"/>
+          <w:lang w:eastAsia="ru-RU"/>
+        </w:rPr>
+      </w:pPr>
+      <w:r>
+        <w:rPr>
+          <w:sz w:val="24"/>
+          <w:szCs w:val="24"/>
+          <w:lang w:eastAsia="ru-RU"/>
+        </w:rPr>
+        <w:t>« ___ » ____________ 20 __ г.</w:t>
+      </w:r>
+    </w:p>
+    <w:p>
+      <w:pPr>
+        <w:suppressAutoHyphens/>
+        <w:spacing w:after="0" w:line="276" w:lineRule="auto"/>
+        <w:ind w:firstLine="0"/>
+        <w:rPr>
+          <w:rFonts w:eastAsia="Arial"/>
+          <w:sz w:val="20"/>
+          <w:lang w:eastAsia="ar-SA"/>
+        </w:rPr>
+      </w:pPr>
+    </w:p>
+    <w:p>
+      <w:pPr>
+        <w:suppressAutoHyphens/>
+        <w:spacing w:after="0" w:line="240" w:lineRule="auto"/>
+        <w:ind w:firstLine="0"/>
+        <w:jc w:val="center"/>
+        <w:rPr>
+          <w:b/>
+          <w:spacing w:val="100"/>
+          <w:sz w:val="36"/>
+          <w:lang w:eastAsia="ar-SA"/>
+        </w:rPr>
+      </w:pPr>
+      <w:r>
+        <w:rPr>
+          <w:b/>
+          <w:spacing w:val="100"/>
+          <w:sz w:val="36"/>
+          <w:lang w:eastAsia="ar-SA"/>
+        </w:rPr>
+        <w:t>ЗАДАНИЕ</w:t>
+      </w:r>
+    </w:p>
+    <w:p>
+      <w:pPr>
+        <w:suppressAutoHyphens/>
+        <w:spacing w:after="0" w:line="240" w:lineRule="auto"/>
+        <w:ind w:firstLine="0"/>
+        <w:jc w:val="center"/>
+        <w:rPr>
+          <w:b/>
+          <w:sz w:val="32"/>
+          <w:lang w:eastAsia="ar-SA"/>
+        </w:rPr>
+      </w:pPr>
+      <w:r>
+        <w:rPr>
+          <w:b/>
+          <w:sz w:val="32"/>
+          <w:lang w:eastAsia="ar-SA"/>
+        </w:rPr>
+        <w:t>на прохождение производственной практики</w:t>
+      </w:r>
+    </w:p>
+    <w:p>
+      <w:pPr>
+        <w:suppressAutoHyphens/>
+        <w:spacing w:after="0" w:line="240" w:lineRule="auto"/>
+        <w:ind w:firstLine="0"/>
+        <w:jc w:val="center"/>
+        <w:rPr>
+          <w:b/>
+          <w:sz w:val="32"/>
+          <w:lang w:eastAsia="ar-SA"/>
+        </w:rPr>
+      </w:pPr>
+      <w:r>
+        <w:rPr>
+          <w:b/>
+          <w:sz w:val="32"/>
+          <w:lang w:eastAsia="ar-SA"/>
+        </w:rPr>
+        <w:t>____________</w:t>
+      </w:r>
+      <w:r>
+        <w:rPr>
+          <w:b/>
+          <w:sz w:val="32"/>
+          <w:lang w:eastAsia="ar-SA"/>
+        </w:rPr>
+        <w:t>ТЕХНОЛОГИЧЕСКАЯ</w:t>
+      </w:r>
+      <w:r>
+        <w:rPr>
+          <w:b/>
+          <w:sz w:val="32"/>
+          <w:lang w:eastAsia="ar-SA"/>
+        </w:rPr>
+        <w:t>____________</w:t>
+      </w:r>
+    </w:p>
+    <w:p>
+      <w:pPr>
+        <w:suppressAutoHyphens/>
+        <w:spacing w:after="0" w:line="240" w:lineRule="auto"/>
+        <w:ind w:firstLine="0"/>
+        <w:jc w:val="center"/>
+        <w:rPr>
+          <w:lang w:eastAsia="ar-SA"/>
+        </w:rPr>
+      </w:pPr>
+      <w:r>
+        <w:rPr>
+          <w:lang w:eastAsia="ar-SA"/>
+        </w:rPr>
+        <w:t>Тип практики</w:t>
+      </w:r>
+    </w:p>
+    <w:p>
+      <w:pPr>
+        <w:tabs>
+          <w:tab w:val="left" w:pos="9810"/>
+        </w:tabs>
+        <w:suppressAutoHyphens/>
+        <w:spacing w:after="0" w:line="240" w:lineRule="auto"/>
+        <w:ind w:firstLine="0"/>
+        <w:rPr>
+          <w:sz w:val="24"/>
+          <w:lang w:eastAsia="ar-SA"/>
+        </w:rPr>
+      </w:pPr>
+    </w:p>
+    <w:p>
+      <w:pPr>
+        <w:suppressAutoHyphens/>
+        <w:spacing w:after="0" w:line="240" w:lineRule="auto"/>
+        <w:ind w:firstLine="0"/>
+        <w:rPr>
+          <w:sz w:val="24"/>
+          <w:lang w:eastAsia="ar-SA"/>
+        </w:rPr>
+      </w:pPr>
+      <w:r>
+        <w:rPr>
+          <w:sz w:val="24"/>
+          <w:lang w:eastAsia="ar-SA"/>
+        </w:rPr>
+        <w:t>Студент</w:t>
+      </w:r>
+    </w:p>
+    <w:p>
+      <w:pPr>
+        <w:suppressAutoHyphens/>
+        <w:spacing w:after="0" w:line="240" w:lineRule="auto"/>
+        <w:ind w:firstLine="0"/>
+        <w:rPr>
+          <w:sz w:val="24"/>
+          <w:lang w:eastAsia="ar-SA"/>
+        </w:rPr>
+      </w:pPr>
+    </w:p>
+    <w:p>
+      <w:pPr>
+        <w:spacing w:after="0" w:line="276" w:lineRule="auto"/>
+        <w:ind w:firstLine="0"/>
+        <w:rPr>
+          <w:rFonts w:eastAsia="Calibri"/>
+          <w:szCs w:val="28"/>
+        </w:rPr>
+      </w:pPr>
+      <w:r>
+        <w:rPr>
+          <w:rFonts w:eastAsia="Calibri"/>
+          <w:szCs w:val="28"/>
+        </w:rPr>
+        <w:t>_</w:t>
+      </w:r>
+      <w:r>
+        <w:rPr>
+          <w:rFonts w:eastAsia="Calibri"/>
+          <w:szCs w:val="28"/>
+        </w:rPr>
+        <w:t>Чепрасов Кирилл Михайлович</w:t>
+      </w:r>
+      <w:r>
+        <w:rPr>
+          <w:rFonts w:eastAsia="Calibri"/>
+          <w:szCs w:val="28"/>
+        </w:rPr>
+        <w:t>_________   ____</w:t>
+      </w:r>
+      <w:r>
+        <w:rPr>
+          <w:rFonts w:eastAsia="Calibri"/>
+          <w:szCs w:val="28"/>
+        </w:rPr>
+        <w:t>3</w:t>
+      </w:r>
+      <w:r>
+        <w:rPr>
+          <w:rFonts w:eastAsia="Calibri"/>
+          <w:szCs w:val="28"/>
+        </w:rPr>
+        <w:t xml:space="preserve">__ </w:t>
+      </w:r>
+      <w:r>
+        <w:rPr>
+          <w:rFonts w:eastAsia="Calibri"/>
+          <w:sz w:val="22"/>
+          <w:szCs w:val="22"/>
+        </w:rPr>
+        <w:t>курса  группы</w:t>
+      </w:r>
+      <w:r>
+        <w:rPr>
+          <w:rFonts w:eastAsia="Calibri"/>
+          <w:szCs w:val="28"/>
+        </w:rPr>
+        <w:t xml:space="preserve"> _</w:t>
+      </w:r>
+      <w:r>
+        <w:rPr>
+          <w:rFonts w:eastAsia="Calibri"/>
+          <w:szCs w:val="28"/>
+        </w:rPr>
+        <w:t>ИУ7-56Б</w:t>
+      </w:r>
+      <w:r>
+        <w:rPr>
+          <w:rFonts w:eastAsia="Calibri"/>
+          <w:szCs w:val="28"/>
+        </w:rPr>
+        <w:t>____</w:t>
+      </w:r>
+    </w:p>
+    <w:p>
+      <w:pPr>
+        <w:spacing w:after="0" w:line="276" w:lineRule="auto"/>
+        <w:ind w:firstLine="0"/>
+        <w:rPr>
+          <w:rFonts w:eastAsia="Calibri"/>
+          <w:sz w:val="18"/>
+          <w:szCs w:val="18"/>
+        </w:rPr>
+      </w:pPr>
+      <w:r>
+        <w:rPr>
+          <w:rFonts w:eastAsia="Calibri"/>
+          <w:sz w:val="18"/>
+          <w:szCs w:val="18"/>
+        </w:rPr>
+        <w:tab/>
+        <w:t>Фамилия Имя Отчество</w:t>
+      </w:r>
+      <w:r>
+        <w:rPr>
+          <w:rFonts w:eastAsia="Calibri"/>
+          <w:sz w:val="18"/>
+          <w:szCs w:val="18"/>
+        </w:rPr>
+        <w:tab/>
+      </w:r>
+      <w:r>
+        <w:rPr>
+          <w:rFonts w:eastAsia="Calibri"/>
+          <w:sz w:val="18"/>
+          <w:szCs w:val="18"/>
+        </w:rPr>
+        <w:tab/>
+      </w:r>
+      <w:r>
+        <w:rPr>
+          <w:rFonts w:eastAsia="Calibri"/>
+          <w:sz w:val="18"/>
+          <w:szCs w:val="18"/>
+        </w:rPr>
+        <w:tab/>
+      </w:r>
+      <w:r>
+        <w:rPr>
+          <w:rFonts w:eastAsia="Calibri"/>
+          <w:sz w:val="18"/>
+          <w:szCs w:val="18"/>
+        </w:rPr>
+        <w:tab/>
+      </w:r>
+      <w:r>
+        <w:rPr>
+          <w:rFonts w:eastAsia="Calibri"/>
+          <w:sz w:val="18"/>
+          <w:szCs w:val="18"/>
+        </w:rPr>
+        <w:tab/>
+        <w:t xml:space="preserve"> № курса</w:t>
+      </w:r>
+      <w:r>
+        <w:rPr>
+          <w:rFonts w:eastAsia="Calibri"/>
+          <w:sz w:val="18"/>
+          <w:szCs w:val="18"/>
+        </w:rPr>
+        <w:tab/>
+      </w:r>
+      <w:r>
+        <w:rPr>
+          <w:rFonts w:eastAsia="Calibri"/>
+          <w:sz w:val="18"/>
+          <w:szCs w:val="18"/>
+        </w:rPr>
+        <w:tab/>
+      </w:r>
+      <w:r>
+        <w:rPr>
+          <w:rFonts w:eastAsia="Calibri"/>
+          <w:sz w:val="18"/>
+          <w:szCs w:val="18"/>
+        </w:rPr>
+        <w:tab/>
+        <w:t xml:space="preserve">            индекс группы</w:t>
+      </w:r>
+    </w:p>
+    <w:p>
+      <w:pPr>
+        <w:suppressAutoHyphens/>
+        <w:spacing w:after="0" w:line="240" w:lineRule="auto"/>
+        <w:ind w:firstLine="0"/>
+        <w:rPr>
+          <w:sz w:val="24"/>
+          <w:lang w:eastAsia="ar-SA"/>
+        </w:rPr>
+      </w:pPr>
+    </w:p>
+    <w:p>
+      <w:pPr>
+        <w:tabs>
+          <w:tab w:val="left" w:pos="4680"/>
+          <w:tab w:val="left" w:pos="7020"/>
+        </w:tabs>
+        <w:spacing w:after="0" w:line="240" w:lineRule="auto"/>
+        <w:ind w:firstLine="0"/>
+        <w:rPr>
+          <w:rFonts w:eastAsia="Calibri"/>
+          <w:sz w:val="22"/>
+          <w:szCs w:val="22"/>
+        </w:rPr>
+      </w:pPr>
+      <w:r>
+        <w:rPr>
+          <w:rFonts w:eastAsia="Calibri"/>
+          <w:sz w:val="22"/>
+          <w:szCs w:val="22"/>
+        </w:rPr>
+        <w:t>в период с 0</w:t>
+      </w:r>
+      <w:r>
+        <w:rPr>
+          <w:rFonts w:eastAsia="Calibri"/>
+          <w:sz w:val="22"/>
+          <w:szCs w:val="22"/>
+        </w:rPr>
+        <w:t>1</w:t>
+      </w:r>
+      <w:r>
+        <w:rPr>
+          <w:rFonts w:eastAsia="Calibri"/>
+          <w:sz w:val="22"/>
+          <w:szCs w:val="22"/>
+        </w:rPr>
+        <w:t>.</w:t>
+      </w:r>
+      <w:r>
+        <w:rPr>
+          <w:rFonts w:eastAsia="Calibri"/>
+          <w:sz w:val="22"/>
+          <w:szCs w:val="22"/>
+        </w:rPr>
+        <w:t>07</w:t>
+      </w:r>
+      <w:r>
+        <w:rPr>
+          <w:rFonts w:eastAsia="Calibri"/>
+          <w:sz w:val="22"/>
+          <w:szCs w:val="22"/>
+        </w:rPr>
+        <w:t>.20</w:t>
+      </w:r>
+      <w:r>
+        <w:rPr>
+          <w:rFonts w:eastAsia="Calibri"/>
+          <w:sz w:val="22"/>
+          <w:szCs w:val="22"/>
+        </w:rPr>
+        <w:t>22</w:t>
+      </w:r>
+      <w:r>
+        <w:rPr>
+          <w:rFonts w:eastAsia="Calibri"/>
+          <w:sz w:val="22"/>
+          <w:szCs w:val="22"/>
+        </w:rPr>
+        <w:t xml:space="preserve"> г. по </w:t>
+      </w:r>
+      <w:r>
+        <w:rPr>
+          <w:rFonts w:eastAsia="Calibri"/>
+          <w:sz w:val="22"/>
+          <w:szCs w:val="22"/>
+        </w:rPr>
+        <w:t>22</w:t>
+      </w:r>
+      <w:r>
+        <w:rPr>
+          <w:rFonts w:eastAsia="Calibri"/>
+          <w:sz w:val="22"/>
+          <w:szCs w:val="22"/>
+        </w:rPr>
+        <w:t>.</w:t>
+      </w:r>
+      <w:r>
+        <w:rPr>
+          <w:rFonts w:eastAsia="Calibri"/>
+          <w:sz w:val="22"/>
+          <w:szCs w:val="22"/>
+        </w:rPr>
+        <w:t>07</w:t>
+      </w:r>
+      <w:r>
+        <w:rPr>
+          <w:rFonts w:eastAsia="Calibri"/>
+          <w:sz w:val="22"/>
+          <w:szCs w:val="22"/>
+        </w:rPr>
+        <w:t>.2022</w:t>
+      </w:r>
+      <w:r>
+        <w:rPr>
+          <w:rFonts w:eastAsia="Calibri"/>
+          <w:sz w:val="22"/>
+          <w:szCs w:val="22"/>
+        </w:rPr>
+        <w:t xml:space="preserve"> </w:t>
+      </w:r>
+      <w:r>
+        <w:rPr>
+          <w:rFonts w:eastAsia="Calibri"/>
+          <w:sz w:val="22"/>
+          <w:szCs w:val="22"/>
+        </w:rPr>
+        <w:t>г.</w:t>
+      </w:r>
+    </w:p>
+    <w:p>
+      <w:pPr>
+        <w:spacing w:after="0" w:line="276" w:lineRule="auto"/>
+        <w:ind w:firstLine="0"/>
+        <w:jc w:val="both"/>
+        <w:rPr>
+          <w:rFonts w:eastAsia="Calibri"/>
+          <w:i/>
+          <w:sz w:val="22"/>
+          <w:szCs w:val="22"/>
+        </w:rPr>
+      </w:pPr>
+    </w:p>
+    <w:p>
+      <w:pPr>
+        <w:spacing w:after="0" w:line="276" w:lineRule="auto"/>
+        <w:ind w:firstLine="0"/>
+        <w:jc w:val="both"/>
+        <w:rPr>
+          <w:rFonts w:eastAsia="Calibri"/>
+          <w:szCs w:val="28"/>
+        </w:rPr>
+      </w:pPr>
+      <w:r>
+        <w:rPr>
+          <w:rFonts w:eastAsia="Calibri"/>
+          <w:i/>
+          <w:sz w:val="22"/>
+          <w:szCs w:val="22"/>
+        </w:rPr>
+        <w:t>Предприятие:</w:t>
+      </w:r>
+      <w:r>
+        <w:rPr>
+          <w:rFonts w:eastAsia="Calibri"/>
+          <w:szCs w:val="28"/>
+        </w:rPr>
+        <w:t xml:space="preserve"> ___</w:t>
+      </w:r>
+      <w:r>
+        <w:rPr>
+          <w:rFonts w:eastAsia="Calibri"/>
+          <w:szCs w:val="28"/>
+        </w:rPr>
+        <w:t>МГТУ им. Н. Э. Баумана</w:t>
+      </w:r>
+      <w:r>
+        <w:rPr>
+          <w:rFonts w:eastAsia="Calibri"/>
+          <w:szCs w:val="28"/>
+        </w:rPr>
+        <w:t>_________________________________</w:t>
+      </w:r>
+    </w:p>
+    <w:p>
+      <w:pPr>
+        <w:spacing w:after="0" w:line="276" w:lineRule="auto"/>
+        <w:ind w:firstLine="0"/>
+        <w:jc w:val="both"/>
+        <w:rPr>
+          <w:rFonts w:eastAsia="Calibri"/>
+          <w:i/>
+          <w:sz w:val="22"/>
+          <w:szCs w:val="22"/>
+        </w:rPr>
+      </w:pPr>
+      <w:r>
+        <w:rPr>
+          <w:rFonts w:eastAsia="Calibri"/>
+          <w:i/>
+          <w:sz w:val="22"/>
+          <w:szCs w:val="22"/>
+        </w:rPr>
+        <w:t>Руководитель практики от кафедры:</w:t>
+      </w:r>
+    </w:p>
+    <w:p>
+      <w:pPr>
+        <w:spacing w:after="0" w:line="276" w:lineRule="auto"/>
+        <w:ind w:firstLine="0"/>
+        <w:jc w:val="both"/>
+        <w:rPr>
+          <w:rFonts w:eastAsia="Calibri"/>
+          <w:szCs w:val="28"/>
+        </w:rPr>
+      </w:pPr>
+      <w:r>
+        <w:rPr>
+          <w:rFonts w:eastAsia="Calibri"/>
+          <w:szCs w:val="28"/>
+        </w:rPr>
+        <w:t>______</w:t>
+      </w:r>
+      <w:r>
+        <w:rPr>
+          <w:rFonts w:eastAsia="Calibri"/>
+          <w:szCs w:val="28"/>
+        </w:rPr>
+        <w:t>Куров Андрей Владимирович,</w:t>
+      </w:r>
+      <w:r>
+        <w:rPr>
+          <w:rFonts w:eastAsia="Calibri"/>
+          <w:szCs w:val="28"/>
+        </w:rPr>
+        <w:t>_</w:t>
+      </w:r>
+      <w:r>
+        <w:rPr>
+          <w:rFonts w:eastAsia="Calibri"/>
+          <w:szCs w:val="28"/>
+        </w:rPr>
+        <w:t>доцент кафедры ИУ7</w:t>
+      </w:r>
+      <w:r>
+        <w:rPr>
+          <w:rFonts w:eastAsia="Calibri"/>
+          <w:szCs w:val="28"/>
+        </w:rPr>
+        <w:t>__________________</w:t>
+      </w:r>
+    </w:p>
+    <w:p>
+      <w:pPr>
+        <w:spacing w:after="0" w:line="276" w:lineRule="auto"/>
+        <w:ind w:firstLine="0"/>
+        <w:jc w:val="center"/>
+        <w:rPr>
+          <w:rFonts w:eastAsia="Calibri"/>
+          <w:sz w:val="18"/>
+          <w:szCs w:val="18"/>
+        </w:rPr>
+      </w:pPr>
+      <w:r>
+        <w:rPr>
+          <w:rFonts w:eastAsia="Calibri"/>
+          <w:sz w:val="18"/>
+          <w:szCs w:val="18"/>
+        </w:rPr>
+        <w:t>(Фамилия Имя Отчество полностью, должность)</w:t>
+      </w:r>
+    </w:p>
+    <w:p>
+      <w:pPr>
+        <w:spacing w:after="0" w:line="276" w:lineRule="auto"/>
+        <w:ind w:firstLine="0"/>
+        <w:jc w:val="both"/>
+        <w:rPr>
+          <w:rFonts w:eastAsia="Calibri"/>
+          <w:i/>
+          <w:sz w:val="22"/>
+          <w:szCs w:val="22"/>
+        </w:rPr>
+      </w:pPr>
+      <w:r>
+        <w:rPr>
+          <w:rFonts w:eastAsia="Calibri"/>
+          <w:i/>
+          <w:sz w:val="22"/>
+          <w:szCs w:val="22"/>
+        </w:rPr>
+        <w:t>Задание:</w:t>
+      </w:r>
+    </w:p>
+    <w:p>
+      <w:pPr>
+        <w:tabs>
+          <w:tab w:val="left" w:pos="5245"/>
+          <w:tab w:val="left" w:pos="6946"/>
+        </w:tabs>
+        <w:spacing w:after="0" w:line="276" w:lineRule="auto"/>
+        <w:ind w:firstLine="0"/>
+        <w:jc w:val="both"/>
+        <w:rPr>
+          <w:rFonts w:eastAsia="Calibri"/>
+          <w:b/>
+          <w:sz w:val="24"/>
+          <w:szCs w:val="28"/>
+        </w:rPr>
+      </w:pPr>
+      <w:r>
+        <w:rPr>
+          <w:rFonts w:eastAsia="Calibri"/>
+          <w:b/>
+          <w:sz w:val="24"/>
+          <w:szCs w:val="28"/>
+        </w:rPr>
+        <w:t>1.</w:t>
+      </w:r>
+      <w:r>
+        <w:rPr>
+          <w:rFonts w:eastAsia="Calibri"/>
+          <w:b/>
+          <w:sz w:val="24"/>
+          <w:szCs w:val="28"/>
+        </w:rPr>
+        <w:t xml:space="preserve"> Проанализировать существующие алгоритмы удаления невидимых граней, выбрать из них такой алгоритм, который позволит отрисовать на экране зеркальные поверхности.</w:t>
+      </w:r>
+    </w:p>
+    <w:p>
+      <w:pPr>
+        <w:tabs>
+          <w:tab w:val="left" w:pos="5245"/>
+          <w:tab w:val="left" w:pos="6946"/>
+        </w:tabs>
+        <w:spacing w:after="0" w:line="276" w:lineRule="auto"/>
+        <w:ind w:firstLine="0"/>
+        <w:jc w:val="both"/>
+        <w:rPr>
+          <w:rFonts w:eastAsia="Calibri"/>
+          <w:b/>
+          <w:sz w:val="24"/>
+          <w:szCs w:val="28"/>
+        </w:rPr>
+      </w:pPr>
+      <w:r>
+        <w:rPr>
+          <w:rFonts w:eastAsia="Calibri"/>
+          <w:b/>
+          <w:sz w:val="24"/>
+          <w:szCs w:val="28"/>
+        </w:rPr>
+        <w:t>2.</w:t>
+      </w:r>
+      <w:r>
+        <w:rPr>
+          <w:rFonts w:eastAsia="Calibri"/>
+          <w:b/>
+          <w:sz w:val="24"/>
+          <w:szCs w:val="28"/>
+        </w:rPr>
+        <w:t xml:space="preserve"> Представить запись выбранного алгоритма</w:t>
+      </w:r>
+      <w:r>
+        <w:rPr>
+          <w:rFonts w:eastAsia="Calibri"/>
+          <w:b/>
+          <w:sz w:val="24"/>
+          <w:szCs w:val="28"/>
+        </w:rPr>
+        <w:t>. Определить архитектуру программы и все необходимые для создания программы, позволяющей отрисовать трёхмерную сцену на экране</w:t>
+      </w:r>
+    </w:p>
+    <w:p>
+      <w:pPr>
+        <w:tabs>
+          <w:tab w:val="left" w:pos="5245"/>
+          <w:tab w:val="left" w:pos="6946"/>
+        </w:tabs>
+        <w:spacing w:after="0" w:line="276" w:lineRule="auto"/>
+        <w:ind w:firstLine="0"/>
+        <w:jc w:val="both"/>
+        <w:rPr>
+          <w:rFonts w:eastAsia="Calibri"/>
+          <w:b/>
+          <w:sz w:val="24"/>
+          <w:szCs w:val="28"/>
+        </w:rPr>
+      </w:pPr>
+      <w:r>
+        <w:rPr>
+          <w:rFonts w:eastAsia="Calibri"/>
+          <w:b/>
+          <w:sz w:val="24"/>
+          <w:szCs w:val="28"/>
+        </w:rPr>
+        <w:t>3.</w:t>
+      </w:r>
+      <w:r>
+        <w:rPr>
+          <w:rFonts w:eastAsia="Calibri"/>
+          <w:b/>
+          <w:sz w:val="24"/>
+          <w:szCs w:val="28"/>
+        </w:rPr>
+        <w:t xml:space="preserve"> </w:t>
+      </w:r>
+      <w:r>
+        <w:rPr>
+          <w:rFonts w:eastAsia="Calibri"/>
+          <w:b/>
+          <w:sz w:val="24"/>
+          <w:szCs w:val="28"/>
+        </w:rPr>
+        <w:t>Представить листинг части программы, ответственной за реализацию ранее выбранного алгоритма. Сформировать интерфейс программы</w:t>
+      </w:r>
+    </w:p>
+    <w:p>
+      <w:pPr>
+        <w:tabs>
+          <w:tab w:val="left" w:pos="9810"/>
+        </w:tabs>
+        <w:suppressAutoHyphens/>
+        <w:spacing w:after="0" w:line="240" w:lineRule="auto"/>
+        <w:ind w:firstLine="0"/>
+        <w:rPr>
+          <w:sz w:val="20"/>
+          <w:lang w:eastAsia="ar-SA"/>
+        </w:rPr>
+      </w:pPr>
+    </w:p>
+    <w:p>
+      <w:pPr>
+        <w:tabs>
+          <w:tab w:val="left" w:pos="9810"/>
+        </w:tabs>
+        <w:suppressAutoHyphens/>
+        <w:spacing w:after="0" w:line="240" w:lineRule="auto"/>
+        <w:ind w:firstLine="0"/>
+        <w:rPr>
+          <w:sz w:val="20"/>
+          <w:lang w:eastAsia="ar-SA"/>
+        </w:rPr>
+      </w:pPr>
+    </w:p>
+    <w:p>
+      <w:pPr>
+        <w:tabs>
+          <w:tab w:val="left" w:pos="9810"/>
+        </w:tabs>
+        <w:suppressAutoHyphens/>
+        <w:spacing w:after="0" w:line="240" w:lineRule="auto"/>
+        <w:ind w:firstLine="0"/>
+        <w:rPr>
+          <w:sz w:val="20"/>
+          <w:lang w:eastAsia="ar-SA"/>
+        </w:rPr>
+      </w:pPr>
+    </w:p>
+    <w:p>
+      <w:pPr>
+        <w:suppressAutoHyphens/>
+        <w:spacing w:after="0" w:line="240" w:lineRule="auto"/>
+        <w:ind w:firstLine="0"/>
+        <w:jc w:val="both"/>
+        <w:rPr>
+          <w:sz w:val="24"/>
+          <w:lang w:eastAsia="ar-SA"/>
+        </w:rPr>
+      </w:pPr>
+      <w:r>
+        <w:rPr>
+          <w:sz w:val="24"/>
+          <w:lang w:eastAsia="ar-SA"/>
+        </w:rPr>
+        <w:t xml:space="preserve">Дата выдачи задания « </w:t>
+      </w:r>
+      <w:r>
+        <w:rPr>
+          <w:sz w:val="24"/>
+          <w:lang w:eastAsia="ar-SA"/>
+        </w:rPr>
+        <w:t>01</w:t>
+      </w:r>
+      <w:r>
+        <w:rPr>
+          <w:sz w:val="24"/>
+          <w:lang w:eastAsia="ar-SA"/>
+        </w:rPr>
+        <w:t xml:space="preserve"> » </w:t>
+      </w:r>
+      <w:r>
+        <w:rPr>
+          <w:sz w:val="24"/>
+          <w:lang w:eastAsia="ar-SA"/>
+        </w:rPr>
+        <w:t>июля</w:t>
+      </w:r>
+      <w:r>
+        <w:rPr>
+          <w:sz w:val="24"/>
+          <w:lang w:eastAsia="ar-SA"/>
+        </w:rPr>
+        <w:t xml:space="preserve"> 20</w:t>
+      </w:r>
+      <w:r>
+        <w:rPr>
+          <w:sz w:val="24"/>
+          <w:lang w:eastAsia="ar-SA"/>
+        </w:rPr>
+        <w:t>2</w:t>
+      </w:r>
+      <w:r>
+        <w:rPr>
+          <w:sz w:val="24"/>
+          <w:lang w:eastAsia="ar-SA"/>
+        </w:rPr>
+        <w:t xml:space="preserve"> г.</w:t>
+      </w:r>
+    </w:p>
+    <w:p>
+      <w:pPr>
+        <w:suppressAutoHyphens/>
+        <w:spacing w:after="0" w:line="240" w:lineRule="auto"/>
+        <w:ind w:firstLine="0"/>
+        <w:jc w:val="both"/>
+        <w:rPr>
+          <w:sz w:val="24"/>
+          <w:lang w:eastAsia="ar-SA"/>
+        </w:rPr>
+      </w:pPr>
+    </w:p>
+    <w:p>
+      <w:pPr>
+        <w:spacing w:after="0" w:line="240" w:lineRule="auto"/>
+        <w:ind w:firstLine="0"/>
+        <w:jc w:val="both"/>
+        <w:rPr>
+          <w:rFonts w:eastAsia="Calibri"/>
+          <w:sz w:val="22"/>
+          <w:szCs w:val="22"/>
+        </w:rPr>
+      </w:pPr>
+    </w:p>
+    <w:p>
+      <w:pPr>
+        <w:spacing w:after="0" w:line="240" w:lineRule="auto"/>
+        <w:ind w:firstLine="0"/>
+        <w:jc w:val="both"/>
+        <w:rPr>
+          <w:rFonts w:eastAsia="Calibri"/>
+          <w:sz w:val="22"/>
+          <w:szCs w:val="22"/>
+        </w:rPr>
+      </w:pPr>
+    </w:p>
+    <w:p>
+      <w:pPr>
+        <w:spacing w:after="0" w:line="240" w:lineRule="auto"/>
+        <w:ind w:firstLine="0"/>
+        <w:jc w:val="both"/>
+        <w:rPr>
+          <w:rFonts w:eastAsia="Calibri"/>
+          <w:b/>
+          <w:szCs w:val="28"/>
+        </w:rPr>
+      </w:pPr>
+      <w:r>
+        <w:rPr>
+          <w:rFonts w:eastAsia="Calibri"/>
+          <w:sz w:val="22"/>
+          <w:szCs w:val="22"/>
+        </w:rPr>
+        <w:t>Руководитель практики от кафедры</w:t>
+      </w:r>
+      <w:r>
+        <w:rPr>
+          <w:rFonts w:eastAsia="Calibri"/>
+          <w:sz w:val="22"/>
+          <w:szCs w:val="22"/>
+        </w:rPr>
+        <w:tab/>
+      </w:r>
+      <w:r>
+        <w:rPr>
+          <w:rFonts w:eastAsia="Calibri"/>
+          <w:sz w:val="22"/>
+          <w:szCs w:val="22"/>
+        </w:rPr>
+        <w:tab/>
+      </w:r>
+      <w:r>
+        <w:rPr>
+          <w:rFonts w:eastAsia="Calibri"/>
+          <w:sz w:val="22"/>
+          <w:szCs w:val="22"/>
+        </w:rPr>
+        <w:tab/>
+      </w:r>
+      <w:r>
+        <w:rPr>
+          <w:rFonts w:eastAsia="Calibri"/>
+          <w:b/>
+          <w:szCs w:val="28"/>
+        </w:rPr>
+        <w:tab/>
+        <w:t>__________</w:t>
+      </w:r>
+      <w:r>
+        <w:rPr>
+          <w:rFonts w:eastAsia="Calibri"/>
+          <w:b/>
+          <w:szCs w:val="28"/>
+        </w:rPr>
+        <w:tab/>
+        <w:t>/________________/</w:t>
+      </w:r>
+    </w:p>
+    <w:p>
+      <w:pPr>
+        <w:tabs>
+          <w:tab w:val="left" w:pos="5245"/>
+          <w:tab w:val="left" w:pos="6946"/>
+        </w:tabs>
+        <w:spacing w:after="0" w:line="240" w:lineRule="auto"/>
+        <w:ind w:firstLine="0"/>
+        <w:jc w:val="both"/>
+        <w:rPr>
+          <w:rFonts w:eastAsia="Calibri"/>
+          <w:sz w:val="22"/>
+          <w:szCs w:val="22"/>
+        </w:rPr>
+      </w:pPr>
+    </w:p>
+    <w:p>
+      <w:pPr>
+        <w:spacing w:after="0" w:line="240" w:lineRule="auto"/>
+        <w:ind w:firstLine="0"/>
+        <w:jc w:val="both"/>
+        <w:rPr>
+          <w:rFonts w:eastAsia="Calibri"/>
+          <w:b/>
+          <w:szCs w:val="28"/>
+        </w:rPr>
+      </w:pPr>
+      <w:r>
+        <w:rPr>
+          <w:rFonts w:eastAsia="Calibri"/>
+          <w:sz w:val="22"/>
+          <w:szCs w:val="22"/>
+        </w:rPr>
+        <w:t>Студент</w:t>
+      </w:r>
+      <w:r>
+        <w:rPr>
+          <w:rFonts w:eastAsia="Calibri"/>
+          <w:b/>
+          <w:szCs w:val="28"/>
+        </w:rPr>
+        <w:tab/>
+      </w:r>
+      <w:r>
+        <w:rPr>
+          <w:rFonts w:eastAsia="Calibri"/>
+          <w:b/>
+          <w:szCs w:val="28"/>
+        </w:rPr>
+        <w:tab/>
+      </w:r>
+      <w:r>
+        <w:rPr>
+          <w:rFonts w:eastAsia="Calibri"/>
+          <w:b/>
+          <w:szCs w:val="28"/>
+        </w:rPr>
+        <w:tab/>
+      </w:r>
+      <w:r>
+        <w:rPr>
+          <w:rFonts w:eastAsia="Calibri"/>
+          <w:b/>
+          <w:szCs w:val="28"/>
+        </w:rPr>
+        <w:tab/>
+      </w:r>
+      <w:r>
+        <w:rPr>
+          <w:rFonts w:eastAsia="Calibri"/>
+          <w:b/>
+          <w:szCs w:val="28"/>
+        </w:rPr>
+        <w:tab/>
+      </w:r>
+      <w:r>
+        <w:rPr>
+          <w:rFonts w:eastAsia="Calibri"/>
+          <w:b/>
+          <w:szCs w:val="28"/>
+        </w:rPr>
+        <w:tab/>
+      </w:r>
+      <w:r>
+        <w:rPr>
+          <w:rFonts w:eastAsia="Calibri"/>
+          <w:b/>
+          <w:szCs w:val="28"/>
+        </w:rPr>
+        <w:tab/>
+        <w:t>__________</w:t>
+      </w:r>
+      <w:r>
+        <w:rPr>
+          <w:rFonts w:eastAsia="Calibri"/>
+          <w:b/>
+          <w:szCs w:val="28"/>
+        </w:rPr>
+        <w:tab/>
+        <w:t>/________________/</w:t>
+      </w:r>
     </w:p>
     <w:sectPr>
       <w:pgSz w:w="11906" w:h="16838"/>

</xml_diff>

<commit_message>
add faculty and department
</commit_message>
<xml_diff>
--- a/doc/head.docx
+++ b/doc/head.docx
@@ -279,7 +279,20 @@
         <w:rPr>
           <w:sz w:val="24"/>
         </w:rPr>
-        <w:t>ФАКУЛЬТЕТ ___________________________________________________________________</w:t>
+        <w:t>ФАКУЛЬТЕТ ________</w:t>
+      </w:r>
+      <w:r>
+        <w:rPr>
+          <w:sz w:val="24"/>
+          <w:u w:val="single"/>
+        </w:rPr>
+        <w:t>Информатика и системы управления</w:t>
+      </w:r>
+      <w:r>
+        <w:rPr>
+          <w:sz w:val="24"/>
+        </w:rPr>
+        <w:t>____________________________</w:t>
       </w:r>
     </w:p>
     <w:p>
@@ -302,7 +315,22 @@
           <w:iCs/>
           <w:sz w:val="24"/>
         </w:rPr>
-        <w:t>_____________________________________________________________________</w:t>
+        <w:t>_________</w:t>
+      </w:r>
+      <w:r>
+        <w:rPr>
+          <w:iCs/>
+          <w:sz w:val="24"/>
+          <w:u w:val="single"/>
+        </w:rPr>
+        <w:t>Программное обеспечение ЭВМ и информационные техлоногии</w:t>
+      </w:r>
+      <w:r>
+        <w:rPr>
+          <w:iCs/>
+          <w:sz w:val="24"/>
+        </w:rPr>
+        <w:t>_____</w:t>
       </w:r>
     </w:p>
     <w:p>
@@ -429,7 +457,6 @@
         <w:rPr>
           <w:bCs/>
           <w:szCs w:val="28"/>
-          <w:lang w:val="en-US"/>
         </w:rPr>
         <w:t>5</w:t>
       </w:r>

</xml_diff>